<commit_message>
Bug 129: Image formatting does not accept non decimal numbers: fixed regex pattern
</commit_message>
<xml_diff>
--- a/Source/Samples/Images/ImageSizeParameters.docx
+++ b/Source/Samples/Images/ImageSizeParameters.docx
@@ -12,13 +12,38 @@
         <w:rPr>
           <w:lang w:val="en-US"/>
         </w:rPr>
-        <w:t>The image place in run</w:t>
-      </w:r>
-      <w:r>
-        <w:rPr>
-          <w:lang w:val="en-US"/>
-        </w:rPr>
-        <w:t xml:space="preserve"> - </w:t>
+        <w:t>Size parameters as integers</w:t>
+      </w:r>
+      <w:r>
+        <w:rPr>
+          <w:lang w:val="en-US"/>
+        </w:rPr>
+        <w:t xml:space="preserve"> </w:t>
+      </w:r>
+      <w:r>
+        <w:rPr>
+          <w:lang w:val="en-US"/>
+        </w:rPr>
+        <w:t>{image:w4cm;h4cm }</w:t>
+      </w:r>
+    </w:p>
+    <w:p>
+      <w:pPr>
+        <w:rPr>
+          <w:lang w:val="en-US"/>
+        </w:rPr>
+      </w:pPr>
+      <w:r>
+        <w:rPr>
+          <w:lang w:val="en-US"/>
+        </w:rPr>
+        <w:t>Size parameters as decimals</w:t>
+      </w:r>
+      <w:r>
+        <w:rPr>
+          <w:lang w:val="en-US"/>
+        </w:rPr>
+        <w:t xml:space="preserve"> </w:t>
       </w:r>
       <w:r>
         <w:rPr>
@@ -62,6 +87,38 @@
         </w:rPr>
         <w:t>}</w:t>
       </w:r>
+    </w:p>
+    <w:p>
+      <w:pPr>
+        <w:rPr>
+          <w:lang w:val="en-US"/>
+        </w:rPr>
+      </w:pPr>
+      <w:r>
+        <w:rPr>
+          <w:lang w:val="en-US"/>
+        </w:rPr>
+        <w:t xml:space="preserve">Size parameters as </w:t>
+      </w:r>
+      <w:r>
+        <w:rPr>
+          <w:lang w:val="en-US"/>
+        </w:rPr>
+        <w:t xml:space="preserve">incomplete </w:t>
+      </w:r>
+      <w:r>
+        <w:rPr>
+          <w:lang w:val="en-US"/>
+        </w:rPr>
+        <w:t>decimals {image:w3.cm;h3.cm}</w:t>
+      </w:r>
+    </w:p>
+    <w:p>
+      <w:pPr>
+        <w:rPr>
+          <w:lang w:val="en-US"/>
+        </w:rPr>
+      </w:pPr>
     </w:p>
     <w:sectPr>
       <w:pgSz w:w="11906" w:h="16838"/>

</xml_diff>